<commit_message>
Modification in IP COre to try solve issue with BRAM
</commit_message>
<xml_diff>
--- a/docs/BRAM.docx
+++ b/docs/BRAM.docx
@@ -4,6 +4,9 @@
   <w:body>
     <w:p>
       <w:r>
+        <w:rPr>
+          <w:noProof/>
+        </w:rPr>
         <w:drawing>
           <wp:inline distT="0" distB="0" distL="0" distR="0" wp14:anchorId="45B6ED63" wp14:editId="71777B4A">
             <wp:extent cx="5612130" cy="3018155"/>
@@ -95,6 +98,1809 @@
             </a:graphic>
           </wp:inline>
         </w:drawing>
+      </w:r>
+    </w:p>
+    <w:p>
+      <w:r>
+        <w:br w:type="page"/>
+      </w:r>
+    </w:p>
+    <w:p>
+      <w:pPr>
+        <w:rPr>
+          <w:lang w:val="en-US"/>
+        </w:rPr>
+      </w:pPr>
+      <w:r>
+        <w:rPr>
+          <w:lang w:val="en-US"/>
+        </w:rPr>
+        <w:lastRenderedPageBreak/>
+        <w:t>----------------------------------------------------------------------------------</w:t>
+      </w:r>
+    </w:p>
+    <w:p>
+      <w:pPr>
+        <w:rPr>
+          <w:lang w:val="en-US"/>
+        </w:rPr>
+      </w:pPr>
+      <w:r>
+        <w:rPr>
+          <w:lang w:val="en-US"/>
+        </w:rPr>
+        <w:t>-- Company: IAEA</w:t>
+      </w:r>
+    </w:p>
+    <w:p>
+      <w:pPr>
+        <w:rPr>
+          <w:lang w:val="en-US"/>
+        </w:rPr>
+      </w:pPr>
+      <w:r>
+        <w:rPr>
+          <w:lang w:val="en-US"/>
+        </w:rPr>
+        <w:t>-- Engineer: M.B.</w:t>
+      </w:r>
+    </w:p>
+    <w:p>
+      <w:pPr>
+        <w:rPr>
+          <w:lang w:val="en-US"/>
+        </w:rPr>
+      </w:pPr>
+      <w:r>
+        <w:rPr>
+          <w:lang w:val="en-US"/>
+        </w:rPr>
+        <w:t xml:space="preserve">-- </w:t>
+      </w:r>
+    </w:p>
+    <w:p>
+      <w:pPr>
+        <w:rPr>
+          <w:lang w:val="en-US"/>
+        </w:rPr>
+      </w:pPr>
+      <w:r>
+        <w:rPr>
+          <w:lang w:val="en-US"/>
+        </w:rPr>
+        <w:t>-- Create Date: 10.12.2017 15:27:29</w:t>
+      </w:r>
+    </w:p>
+    <w:p>
+      <w:pPr>
+        <w:rPr>
+          <w:lang w:val="en-US"/>
+        </w:rPr>
+      </w:pPr>
+      <w:r>
+        <w:rPr>
+          <w:lang w:val="en-US"/>
+        </w:rPr>
+        <w:t xml:space="preserve">-- Design Name: </w:t>
+      </w:r>
+    </w:p>
+    <w:p>
+      <w:pPr>
+        <w:rPr>
+          <w:lang w:val="en-US"/>
+        </w:rPr>
+      </w:pPr>
+      <w:r>
+        <w:rPr>
+          <w:lang w:val="en-US"/>
+        </w:rPr>
+        <w:t>-- Module Name: bram_incr - Behavioral</w:t>
+      </w:r>
+    </w:p>
+    <w:p>
+      <w:pPr>
+        <w:rPr>
+          <w:lang w:val="en-US"/>
+        </w:rPr>
+      </w:pPr>
+      <w:r>
+        <w:rPr>
+          <w:lang w:val="en-US"/>
+        </w:rPr>
+        <w:t>-- Project Name: MCA</w:t>
+      </w:r>
+    </w:p>
+    <w:p>
+      <w:pPr>
+        <w:rPr>
+          <w:lang w:val="en-US"/>
+        </w:rPr>
+      </w:pPr>
+      <w:r>
+        <w:rPr>
+          <w:lang w:val="en-US"/>
+        </w:rPr>
+        <w:t>-- Target Devices: Zynq</w:t>
+      </w:r>
+    </w:p>
+    <w:p>
+      <w:pPr>
+        <w:rPr>
+          <w:lang w:val="en-US"/>
+        </w:rPr>
+      </w:pPr>
+      <w:r>
+        <w:rPr>
+          <w:lang w:val="en-US"/>
+        </w:rPr>
+        <w:t xml:space="preserve">-- Tool Versions: </w:t>
+      </w:r>
+    </w:p>
+    <w:p>
+      <w:pPr>
+        <w:rPr>
+          <w:lang w:val="en-US"/>
+        </w:rPr>
+      </w:pPr>
+      <w:r>
+        <w:rPr>
+          <w:lang w:val="en-US"/>
+        </w:rPr>
+        <w:t xml:space="preserve">-- Description: </w:t>
+      </w:r>
+    </w:p>
+    <w:p>
+      <w:pPr>
+        <w:rPr>
+          <w:lang w:val="en-US"/>
+        </w:rPr>
+      </w:pPr>
+      <w:r>
+        <w:rPr>
+          <w:lang w:val="en-US"/>
+        </w:rPr>
+        <w:t xml:space="preserve">-- </w:t>
+      </w:r>
+    </w:p>
+    <w:p>
+      <w:pPr>
+        <w:rPr>
+          <w:lang w:val="en-US"/>
+        </w:rPr>
+      </w:pPr>
+      <w:r>
+        <w:rPr>
+          <w:lang w:val="en-US"/>
+        </w:rPr>
+        <w:t xml:space="preserve">-- Dependencies: </w:t>
+      </w:r>
+    </w:p>
+    <w:p>
+      <w:pPr>
+        <w:rPr>
+          <w:lang w:val="en-US"/>
+        </w:rPr>
+      </w:pPr>
+      <w:r>
+        <w:rPr>
+          <w:lang w:val="en-US"/>
+        </w:rPr>
+        <w:t xml:space="preserve">-- </w:t>
+      </w:r>
+    </w:p>
+    <w:p>
+      <w:pPr>
+        <w:rPr>
+          <w:lang w:val="en-US"/>
+        </w:rPr>
+      </w:pPr>
+      <w:r>
+        <w:rPr>
+          <w:lang w:val="en-US"/>
+        </w:rPr>
+        <w:t>-- Revision:</w:t>
+      </w:r>
+    </w:p>
+    <w:p>
+      <w:pPr>
+        <w:rPr>
+          <w:lang w:val="en-US"/>
+        </w:rPr>
+      </w:pPr>
+      <w:r>
+        <w:rPr>
+          <w:lang w:val="en-US"/>
+        </w:rPr>
+        <w:t>-- Revision 0.01 - File Created</w:t>
+      </w:r>
+    </w:p>
+    <w:p>
+      <w:pPr>
+        <w:rPr>
+          <w:lang w:val="en-US"/>
+        </w:rPr>
+      </w:pPr>
+      <w:r>
+        <w:rPr>
+          <w:lang w:val="en-US"/>
+        </w:rPr>
+        <w:t>-- Additional Comments:</w:t>
+      </w:r>
+    </w:p>
+    <w:p>
+      <w:pPr>
+        <w:rPr>
+          <w:lang w:val="en-US"/>
+        </w:rPr>
+      </w:pPr>
+      <w:r>
+        <w:rPr>
+          <w:lang w:val="en-US"/>
+        </w:rPr>
+        <w:t xml:space="preserve">-- </w:t>
+      </w:r>
+    </w:p>
+    <w:p>
+      <w:pPr>
+        <w:rPr>
+          <w:lang w:val="en-US"/>
+        </w:rPr>
+      </w:pPr>
+      <w:r>
+        <w:rPr>
+          <w:lang w:val="en-US"/>
+        </w:rPr>
+        <w:t>----------------------------------------------------------------------------------</w:t>
+      </w:r>
+    </w:p>
+    <w:p>
+      <w:pPr>
+        <w:rPr>
+          <w:lang w:val="en-US"/>
+        </w:rPr>
+      </w:pPr>
+    </w:p>
+    <w:p>
+      <w:pPr>
+        <w:rPr>
+          <w:lang w:val="en-US"/>
+        </w:rPr>
+      </w:pPr>
+      <w:r>
+        <w:rPr>
+          <w:lang w:val="en-US"/>
+        </w:rPr>
+        <w:t>library IEEE;</w:t>
+      </w:r>
+    </w:p>
+    <w:p>
+      <w:pPr>
+        <w:rPr>
+          <w:lang w:val="en-US"/>
+        </w:rPr>
+      </w:pPr>
+      <w:r>
+        <w:rPr>
+          <w:lang w:val="en-US"/>
+        </w:rPr>
+        <w:t>use IEEE.STD_LOGIC_1164.ALL;</w:t>
+      </w:r>
+    </w:p>
+    <w:p>
+      <w:pPr>
+        <w:rPr>
+          <w:lang w:val="en-US"/>
+        </w:rPr>
+      </w:pPr>
+      <w:r>
+        <w:rPr>
+          <w:lang w:val="en-US"/>
+        </w:rPr>
+        <w:t>use IEEE.NUMERIC_STD.ALL;</w:t>
+      </w:r>
+    </w:p>
+    <w:p>
+      <w:pPr>
+        <w:rPr>
+          <w:lang w:val="en-US"/>
+        </w:rPr>
+      </w:pPr>
+      <w:r>
+        <w:rPr>
+          <w:lang w:val="en-US"/>
+        </w:rPr>
+        <w:t>use IEEE.std_logic_unsigned.all;</w:t>
+      </w:r>
+    </w:p>
+    <w:p>
+      <w:pPr>
+        <w:rPr>
+          <w:lang w:val="en-US"/>
+        </w:rPr>
+      </w:pPr>
+    </w:p>
+    <w:p>
+      <w:pPr>
+        <w:rPr>
+          <w:lang w:val="en-US"/>
+        </w:rPr>
+      </w:pPr>
+      <w:r>
+        <w:rPr>
+          <w:lang w:val="en-US"/>
+        </w:rPr>
+        <w:t>-- Uncomment the following library declaration if using</w:t>
+      </w:r>
+    </w:p>
+    <w:p>
+      <w:pPr>
+        <w:rPr>
+          <w:lang w:val="en-US"/>
+        </w:rPr>
+      </w:pPr>
+      <w:r>
+        <w:rPr>
+          <w:lang w:val="en-US"/>
+        </w:rPr>
+        <w:t>-- arithmetic functions with Signed or Unsigned values</w:t>
+      </w:r>
+    </w:p>
+    <w:p>
+      <w:pPr>
+        <w:rPr>
+          <w:lang w:val="en-US"/>
+        </w:rPr>
+      </w:pPr>
+      <w:r>
+        <w:rPr>
+          <w:lang w:val="en-US"/>
+        </w:rPr>
+        <w:t>--use IEEE.NUMERIC_STD.ALL;</w:t>
+      </w:r>
+    </w:p>
+    <w:p>
+      <w:pPr>
+        <w:rPr>
+          <w:lang w:val="en-US"/>
+        </w:rPr>
+      </w:pPr>
+    </w:p>
+    <w:p>
+      <w:pPr>
+        <w:rPr>
+          <w:lang w:val="en-US"/>
+        </w:rPr>
+      </w:pPr>
+      <w:r>
+        <w:rPr>
+          <w:lang w:val="en-US"/>
+        </w:rPr>
+        <w:lastRenderedPageBreak/>
+        <w:t>-- Uncomment the following library declaration if instantiating</w:t>
+      </w:r>
+    </w:p>
+    <w:p>
+      <w:pPr>
+        <w:rPr>
+          <w:lang w:val="en-US"/>
+        </w:rPr>
+      </w:pPr>
+      <w:r>
+        <w:rPr>
+          <w:lang w:val="en-US"/>
+        </w:rPr>
+        <w:t>-- any Xilinx leaf cells in this code.</w:t>
+      </w:r>
+    </w:p>
+    <w:p>
+      <w:pPr>
+        <w:rPr>
+          <w:lang w:val="en-US"/>
+        </w:rPr>
+      </w:pPr>
+      <w:r>
+        <w:rPr>
+          <w:lang w:val="en-US"/>
+        </w:rPr>
+        <w:t>--library UNISIM;</w:t>
+      </w:r>
+    </w:p>
+    <w:p>
+      <w:pPr>
+        <w:rPr>
+          <w:lang w:val="en-US"/>
+        </w:rPr>
+      </w:pPr>
+      <w:r>
+        <w:rPr>
+          <w:lang w:val="en-US"/>
+        </w:rPr>
+        <w:t>--use UNISIM.VComponents.all;</w:t>
+      </w:r>
+    </w:p>
+    <w:p>
+      <w:pPr>
+        <w:rPr>
+          <w:lang w:val="en-US"/>
+        </w:rPr>
+      </w:pPr>
+    </w:p>
+    <w:p>
+      <w:pPr>
+        <w:rPr>
+          <w:lang w:val="en-US"/>
+        </w:rPr>
+      </w:pPr>
+      <w:r>
+        <w:rPr>
+          <w:lang w:val="en-US"/>
+        </w:rPr>
+        <w:t>entity bram_incr is</w:t>
+      </w:r>
+    </w:p>
+    <w:p>
+      <w:pPr>
+        <w:rPr>
+          <w:lang w:val="en-US"/>
+        </w:rPr>
+      </w:pPr>
+      <w:r>
+        <w:rPr>
+          <w:lang w:val="en-US"/>
+        </w:rPr>
+        <w:t xml:space="preserve">   Generic( BRAM_ADDRESS_SIZE: INTEGER := 11);</w:t>
+      </w:r>
+    </w:p>
+    <w:p>
+      <w:pPr>
+        <w:rPr>
+          <w:lang w:val="en-US"/>
+        </w:rPr>
+      </w:pPr>
+      <w:r>
+        <w:rPr>
+          <w:lang w:val="en-US"/>
+        </w:rPr>
+        <w:t xml:space="preserve">   port </w:t>
+      </w:r>
+    </w:p>
+    <w:p>
+      <w:pPr>
+        <w:rPr>
+          <w:lang w:val="en-US"/>
+        </w:rPr>
+      </w:pPr>
+      <w:r>
+        <w:rPr>
+          <w:lang w:val="en-US"/>
+        </w:rPr>
+        <w:t xml:space="preserve">      (</w:t>
+      </w:r>
+    </w:p>
+    <w:p>
+      <w:pPr>
+        <w:rPr>
+          <w:lang w:val="en-US"/>
+        </w:rPr>
+      </w:pPr>
+      <w:r>
+        <w:rPr>
+          <w:lang w:val="en-US"/>
+        </w:rPr>
+        <w:t xml:space="preserve">      --bram address is byte address</w:t>
+      </w:r>
+    </w:p>
+    <w:p>
+      <w:pPr>
+        <w:rPr>
+          <w:lang w:val="en-US"/>
+        </w:rPr>
+      </w:pPr>
+      <w:r>
+        <w:rPr>
+          <w:lang w:val="en-US"/>
+        </w:rPr>
+        <w:t xml:space="preserve">      bram_addr : out STD_LOGIC_VECTOR ( BRAM_ADDRESS_SIZE - 1 downto 0 );</w:t>
+      </w:r>
+    </w:p>
+    <w:p>
+      <w:pPr>
+        <w:rPr>
+          <w:lang w:val="en-US"/>
+        </w:rPr>
+      </w:pPr>
+      <w:r>
+        <w:rPr>
+          <w:lang w:val="en-US"/>
+        </w:rPr>
+        <w:t xml:space="preserve">      bram_dout : in STD_LOGIC_VECTOR ( 31 downto 0 );</w:t>
+      </w:r>
+    </w:p>
+    <w:p>
+      <w:pPr>
+        <w:rPr>
+          <w:lang w:val="en-US"/>
+        </w:rPr>
+      </w:pPr>
+      <w:r>
+        <w:rPr>
+          <w:lang w:val="en-US"/>
+        </w:rPr>
+        <w:t xml:space="preserve">      bram_we : out STD_LOGIC;</w:t>
+      </w:r>
+    </w:p>
+    <w:p>
+      <w:pPr>
+        <w:rPr>
+          <w:lang w:val="en-US"/>
+        </w:rPr>
+      </w:pPr>
+      <w:r>
+        <w:rPr>
+          <w:lang w:val="en-US"/>
+        </w:rPr>
+        <w:t xml:space="preserve">      bram_din : out STD_LOGIC_VECTOR ( 31 downto 0 );</w:t>
+      </w:r>
+    </w:p>
+    <w:p>
+      <w:pPr>
+        <w:rPr>
+          <w:lang w:val="en-US"/>
+        </w:rPr>
+      </w:pPr>
+      <w:r>
+        <w:rPr>
+          <w:lang w:val="en-US"/>
+        </w:rPr>
+        <w:t xml:space="preserve">      peak_amp : in STD_LOGIC_VECTOR ( 15 downto 0 );</w:t>
+      </w:r>
+    </w:p>
+    <w:p>
+      <w:pPr>
+        <w:rPr>
+          <w:lang w:val="en-US"/>
+        </w:rPr>
+      </w:pPr>
+      <w:r>
+        <w:rPr>
+          <w:lang w:val="en-US"/>
+        </w:rPr>
+        <w:t xml:space="preserve">      peak_amp_rdy : in STD_LOGIC;</w:t>
+      </w:r>
+    </w:p>
+    <w:p>
+      <w:pPr>
+        <w:rPr>
+          <w:lang w:val="en-US"/>
+        </w:rPr>
+      </w:pPr>
+      <w:r>
+        <w:rPr>
+          <w:lang w:val="en-US"/>
+        </w:rPr>
+        <w:t xml:space="preserve">      rstn :  STD_LOGIC;</w:t>
+      </w:r>
+    </w:p>
+    <w:p>
+      <w:pPr>
+        <w:rPr>
+          <w:lang w:val="en-US"/>
+        </w:rPr>
+      </w:pPr>
+      <w:r>
+        <w:rPr>
+          <w:lang w:val="en-US"/>
+        </w:rPr>
+        <w:t xml:space="preserve">      clk :  STD_LOGIC</w:t>
+      </w:r>
+    </w:p>
+    <w:p>
+      <w:pPr>
+        <w:rPr>
+          <w:lang w:val="en-US"/>
+        </w:rPr>
+      </w:pPr>
+      <w:r>
+        <w:rPr>
+          <w:lang w:val="en-US"/>
+        </w:rPr>
+        <w:t xml:space="preserve">      );                     </w:t>
+      </w:r>
+    </w:p>
+    <w:p>
+      <w:pPr>
+        <w:rPr>
+          <w:lang w:val="en-US"/>
+        </w:rPr>
+      </w:pPr>
+      <w:r>
+        <w:rPr>
+          <w:lang w:val="en-US"/>
+        </w:rPr>
+        <w:t>end bram_incr;</w:t>
+      </w:r>
+    </w:p>
+    <w:p>
+      <w:pPr>
+        <w:rPr>
+          <w:lang w:val="en-US"/>
+        </w:rPr>
+      </w:pPr>
+    </w:p>
+    <w:p>
+      <w:pPr>
+        <w:rPr>
+          <w:lang w:val="en-US"/>
+        </w:rPr>
+      </w:pPr>
+      <w:r>
+        <w:rPr>
+          <w:lang w:val="en-US"/>
+        </w:rPr>
+        <w:t>architecture Behavioral of bram_incr is</w:t>
+      </w:r>
+    </w:p>
+    <w:p>
+      <w:pPr>
+        <w:rPr>
+          <w:lang w:val="en-US"/>
+        </w:rPr>
+      </w:pPr>
+      <w:r>
+        <w:rPr>
+          <w:lang w:val="en-US"/>
+        </w:rPr>
+        <w:t xml:space="preserve">   signal doutb : std_logic_vector(31 downto 0) := (others =&gt; '0');</w:t>
+      </w:r>
+    </w:p>
+    <w:p>
+      <w:pPr>
+        <w:rPr>
+          <w:lang w:val="en-US"/>
+        </w:rPr>
+      </w:pPr>
+      <w:r>
+        <w:rPr>
+          <w:lang w:val="en-US"/>
+        </w:rPr>
+        <w:t xml:space="preserve">   signal wea : std_logic := '0';</w:t>
+      </w:r>
+    </w:p>
+    <w:p>
+      <w:pPr>
+        <w:rPr>
+          <w:lang w:val="en-US"/>
+        </w:rPr>
+      </w:pPr>
+      <w:r>
+        <w:rPr>
+          <w:lang w:val="en-US"/>
+        </w:rPr>
+        <w:t xml:space="preserve">   signal uData, uSum : unsigned(31 downto 0); -- := (others =&gt; '0');</w:t>
+      </w:r>
+    </w:p>
+    <w:p>
+      <w:pPr>
+        <w:rPr>
+          <w:lang w:val="en-US"/>
+        </w:rPr>
+      </w:pPr>
+      <w:r>
+        <w:rPr>
+          <w:lang w:val="en-US"/>
+        </w:rPr>
+        <w:t xml:space="preserve">   signal Data, Sum : std_logic_vector(31 downto 0);</w:t>
+      </w:r>
+    </w:p>
+    <w:p>
+      <w:pPr>
+        <w:rPr>
+          <w:lang w:val="en-US"/>
+        </w:rPr>
+      </w:pPr>
+    </w:p>
+    <w:p>
+      <w:pPr>
+        <w:rPr>
+          <w:lang w:val="en-US"/>
+        </w:rPr>
+      </w:pPr>
+      <w:r>
+        <w:rPr>
+          <w:lang w:val="en-US"/>
+        </w:rPr>
+        <w:t xml:space="preserve">   --state machine</w:t>
+      </w:r>
+    </w:p>
+    <w:p>
+      <w:pPr>
+        <w:rPr>
+          <w:lang w:val="en-US"/>
+        </w:rPr>
+      </w:pPr>
+      <w:r>
+        <w:rPr>
+          <w:lang w:val="en-US"/>
+        </w:rPr>
+        <w:t xml:space="preserve">   type state_type is (st1_idle, st2_read, st3_increment, st4_store); </w:t>
+      </w:r>
+    </w:p>
+    <w:p>
+      <w:pPr>
+        <w:rPr>
+          <w:lang w:val="en-US"/>
+        </w:rPr>
+      </w:pPr>
+      <w:r>
+        <w:rPr>
+          <w:lang w:val="en-US"/>
+        </w:rPr>
+        <w:lastRenderedPageBreak/>
+        <w:t xml:space="preserve">   signal state, next_state : state_type; </w:t>
+      </w:r>
+    </w:p>
+    <w:p>
+      <w:pPr>
+        <w:rPr>
+          <w:lang w:val="en-US"/>
+        </w:rPr>
+      </w:pPr>
+      <w:r>
+        <w:rPr>
+          <w:lang w:val="en-US"/>
+        </w:rPr>
+        <w:t xml:space="preserve">   signal web :std_logic := '0';  </w:t>
+      </w:r>
+    </w:p>
+    <w:p>
+      <w:pPr>
+        <w:rPr>
+          <w:lang w:val="en-US"/>
+        </w:rPr>
+      </w:pPr>
+      <w:r>
+        <w:rPr>
+          <w:lang w:val="en-US"/>
+        </w:rPr>
+        <w:t xml:space="preserve">   signal inc :std_logic := '0';  </w:t>
+      </w:r>
+    </w:p>
+    <w:p>
+      <w:pPr>
+        <w:rPr>
+          <w:lang w:val="en-US"/>
+        </w:rPr>
+      </w:pPr>
+    </w:p>
+    <w:p>
+      <w:pPr>
+        <w:rPr>
+          <w:lang w:val="en-US"/>
+        </w:rPr>
+      </w:pPr>
+      <w:r>
+        <w:rPr>
+          <w:lang w:val="en-US"/>
+        </w:rPr>
+        <w:t xml:space="preserve">   begin</w:t>
+      </w:r>
+    </w:p>
+    <w:p>
+      <w:pPr>
+        <w:rPr>
+          <w:lang w:val="en-US"/>
+        </w:rPr>
+      </w:pPr>
+    </w:p>
+    <w:p>
+      <w:pPr>
+        <w:rPr>
+          <w:lang w:val="en-US"/>
+        </w:rPr>
+      </w:pPr>
+      <w:r>
+        <w:rPr>
+          <w:lang w:val="en-US"/>
+        </w:rPr>
+        <w:t xml:space="preserve">   --bram address is byte address; lowest two bits must be zero</w:t>
+      </w:r>
+    </w:p>
+    <w:p>
+      <w:pPr>
+        <w:rPr>
+          <w:lang w:val="en-US"/>
+        </w:rPr>
+      </w:pPr>
+      <w:r>
+        <w:rPr>
+          <w:lang w:val="en-US"/>
+        </w:rPr>
+        <w:t xml:space="preserve">   bram_addr &lt;=  peak_amp(14 downto 15 - BRAM_ADDRESS_SIZE);</w:t>
+      </w:r>
+    </w:p>
+    <w:p>
+      <w:pPr>
+        <w:rPr>
+          <w:lang w:val="en-US"/>
+        </w:rPr>
+      </w:pPr>
+      <w:r>
+        <w:rPr>
+          <w:lang w:val="en-US"/>
+        </w:rPr>
+        <w:t xml:space="preserve">   Data &lt;= bram_dout;</w:t>
+      </w:r>
+    </w:p>
+    <w:p>
+      <w:pPr>
+        <w:rPr>
+          <w:lang w:val="en-US"/>
+        </w:rPr>
+      </w:pPr>
+      <w:r>
+        <w:rPr>
+          <w:lang w:val="en-US"/>
+        </w:rPr>
+        <w:t xml:space="preserve">   bram_we &lt;= web;</w:t>
+      </w:r>
+    </w:p>
+    <w:p>
+      <w:pPr>
+        <w:rPr>
+          <w:lang w:val="en-US"/>
+        </w:rPr>
+      </w:pPr>
+      <w:r>
+        <w:rPr>
+          <w:lang w:val="en-US"/>
+        </w:rPr>
+        <w:t xml:space="preserve">   bram_din &lt;= Sum;</w:t>
+      </w:r>
+    </w:p>
+    <w:p>
+      <w:pPr>
+        <w:rPr>
+          <w:lang w:val="en-US"/>
+        </w:rPr>
+      </w:pPr>
+      <w:r>
+        <w:rPr>
+          <w:lang w:val="en-US"/>
+        </w:rPr>
+        <w:t xml:space="preserve">      </w:t>
+      </w:r>
+    </w:p>
+    <w:p>
+      <w:pPr>
+        <w:rPr>
+          <w:lang w:val="en-US"/>
+        </w:rPr>
+      </w:pPr>
+      <w:r>
+        <w:rPr>
+          <w:lang w:val="en-US"/>
+        </w:rPr>
+        <w:t xml:space="preserve">   --</w:t>
+      </w:r>
+    </w:p>
+    <w:p>
+      <w:pPr>
+        <w:rPr>
+          <w:lang w:val="en-US"/>
+        </w:rPr>
+      </w:pPr>
+      <w:r>
+        <w:rPr>
+          <w:lang w:val="en-US"/>
+        </w:rPr>
+        <w:t xml:space="preserve">   -- MOORE State-Machine for 'Add 1' cycle to write on port B</w:t>
+      </w:r>
+    </w:p>
+    <w:p>
+      <w:pPr>
+        <w:rPr>
+          <w:lang w:val="en-US"/>
+        </w:rPr>
+      </w:pPr>
+      <w:r>
+        <w:rPr>
+          <w:lang w:val="en-US"/>
+        </w:rPr>
+        <w:t xml:space="preserve">   --</w:t>
+      </w:r>
+    </w:p>
+    <w:p>
+      <w:pPr>
+        <w:rPr>
+          <w:lang w:val="en-US"/>
+        </w:rPr>
+      </w:pPr>
+      <w:r>
+        <w:rPr>
+          <w:lang w:val="en-US"/>
+        </w:rPr>
+        <w:t xml:space="preserve">   SYNC_PROC: process ( clk)</w:t>
+      </w:r>
+    </w:p>
+    <w:p>
+      <w:pPr>
+        <w:rPr>
+          <w:lang w:val="en-US"/>
+        </w:rPr>
+      </w:pPr>
+      <w:r>
+        <w:rPr>
+          <w:lang w:val="en-US"/>
+        </w:rPr>
+        <w:t xml:space="preserve">      begin</w:t>
+      </w:r>
+    </w:p>
+    <w:p>
+      <w:pPr>
+        <w:rPr>
+          <w:lang w:val="en-US"/>
+        </w:rPr>
+      </w:pPr>
+      <w:r>
+        <w:rPr>
+          <w:lang w:val="en-US"/>
+        </w:rPr>
+        <w:t xml:space="preserve">      if ( clk'event and  clk = '1') then</w:t>
+      </w:r>
+    </w:p>
+    <w:p>
+      <w:pPr>
+        <w:rPr>
+          <w:lang w:val="en-US"/>
+        </w:rPr>
+      </w:pPr>
+      <w:r>
+        <w:rPr>
+          <w:lang w:val="en-US"/>
+        </w:rPr>
+        <w:t xml:space="preserve">        if (rstn = '0') then</w:t>
+      </w:r>
+    </w:p>
+    <w:p>
+      <w:pPr>
+        <w:rPr>
+          <w:lang w:val="en-US"/>
+        </w:rPr>
+      </w:pPr>
+      <w:r>
+        <w:rPr>
+          <w:lang w:val="en-US"/>
+        </w:rPr>
+        <w:t xml:space="preserve">           state &lt;= st1_idle;</w:t>
+      </w:r>
+    </w:p>
+    <w:p>
+      <w:pPr>
+        <w:rPr>
+          <w:lang w:val="en-US"/>
+        </w:rPr>
+      </w:pPr>
+      <w:r>
+        <w:rPr>
+          <w:lang w:val="en-US"/>
+        </w:rPr>
+        <w:t xml:space="preserve">        else</w:t>
+      </w:r>
+    </w:p>
+    <w:p>
+      <w:pPr>
+        <w:rPr>
+          <w:lang w:val="en-US"/>
+        </w:rPr>
+      </w:pPr>
+      <w:r>
+        <w:rPr>
+          <w:lang w:val="en-US"/>
+        </w:rPr>
+        <w:t xml:space="preserve">           state &lt;= next_state;</w:t>
+      </w:r>
+    </w:p>
+    <w:p>
+      <w:pPr>
+        <w:rPr>
+          <w:lang w:val="en-US"/>
+        </w:rPr>
+      </w:pPr>
+      <w:r>
+        <w:rPr>
+          <w:lang w:val="en-US"/>
+        </w:rPr>
+        <w:t xml:space="preserve">        end if;        </w:t>
+      </w:r>
+    </w:p>
+    <w:p>
+      <w:pPr>
+        <w:rPr>
+          <w:lang w:val="en-US"/>
+        </w:rPr>
+      </w:pPr>
+      <w:r>
+        <w:rPr>
+          <w:lang w:val="en-US"/>
+        </w:rPr>
+        <w:t xml:space="preserve">      end if;</w:t>
+      </w:r>
+    </w:p>
+    <w:p>
+      <w:pPr>
+        <w:rPr>
+          <w:lang w:val="en-US"/>
+        </w:rPr>
+      </w:pPr>
+      <w:r>
+        <w:rPr>
+          <w:lang w:val="en-US"/>
+        </w:rPr>
+        <w:t xml:space="preserve">      end process;</w:t>
+      </w:r>
+    </w:p>
+    <w:p>
+      <w:pPr>
+        <w:rPr>
+          <w:lang w:val="en-US"/>
+        </w:rPr>
+      </w:pPr>
+      <w:r>
+        <w:rPr>
+          <w:lang w:val="en-US"/>
+        </w:rPr>
+        <w:t xml:space="preserve">    </w:t>
+      </w:r>
+    </w:p>
+    <w:p>
+      <w:pPr>
+        <w:rPr>
+          <w:lang w:val="en-US"/>
+        </w:rPr>
+      </w:pPr>
+      <w:r>
+        <w:rPr>
+          <w:lang w:val="en-US"/>
+        </w:rPr>
+        <w:t xml:space="preserve">   OUTPUT_DECODE: process (state)</w:t>
+      </w:r>
+    </w:p>
+    <w:p>
+      <w:pPr>
+        <w:rPr>
+          <w:lang w:val="en-US"/>
+        </w:rPr>
+      </w:pPr>
+      <w:r>
+        <w:rPr>
+          <w:lang w:val="en-US"/>
+        </w:rPr>
+        <w:t xml:space="preserve">      begin</w:t>
+      </w:r>
+    </w:p>
+    <w:p>
+      <w:pPr>
+        <w:rPr>
+          <w:lang w:val="en-US"/>
+        </w:rPr>
+      </w:pPr>
+      <w:r>
+        <w:rPr>
+          <w:lang w:val="en-US"/>
+        </w:rPr>
+        <w:t xml:space="preserve">      --decode internal output signals</w:t>
+      </w:r>
+    </w:p>
+    <w:p>
+      <w:pPr>
+        <w:rPr>
+          <w:lang w:val="en-US"/>
+        </w:rPr>
+      </w:pPr>
+      <w:r>
+        <w:rPr>
+          <w:lang w:val="en-US"/>
+        </w:rPr>
+        <w:lastRenderedPageBreak/>
+        <w:t xml:space="preserve">      if state = st1_idle then</w:t>
+      </w:r>
+    </w:p>
+    <w:p>
+      <w:pPr>
+        <w:rPr>
+          <w:lang w:val="en-US"/>
+        </w:rPr>
+      </w:pPr>
+      <w:r>
+        <w:rPr>
+          <w:lang w:val="en-US"/>
+        </w:rPr>
+        <w:t xml:space="preserve">         web &lt;= '0';</w:t>
+      </w:r>
+    </w:p>
+    <w:p>
+      <w:pPr>
+        <w:rPr>
+          <w:lang w:val="en-US"/>
+        </w:rPr>
+      </w:pPr>
+      <w:r>
+        <w:rPr>
+          <w:lang w:val="en-US"/>
+        </w:rPr>
+        <w:t xml:space="preserve">         inc &lt;= '0';</w:t>
+      </w:r>
+    </w:p>
+    <w:p>
+      <w:pPr>
+        <w:rPr>
+          <w:lang w:val="en-US"/>
+        </w:rPr>
+      </w:pPr>
+      <w:r>
+        <w:rPr>
+          <w:lang w:val="en-US"/>
+        </w:rPr>
+        <w:t xml:space="preserve">      elsif state = st2_read then</w:t>
+      </w:r>
+    </w:p>
+    <w:p>
+      <w:pPr>
+        <w:rPr>
+          <w:lang w:val="en-US"/>
+        </w:rPr>
+      </w:pPr>
+      <w:r>
+        <w:rPr>
+          <w:lang w:val="en-US"/>
+        </w:rPr>
+        <w:t xml:space="preserve">         web &lt;= '0';</w:t>
+      </w:r>
+    </w:p>
+    <w:p>
+      <w:pPr>
+        <w:rPr>
+          <w:lang w:val="en-US"/>
+        </w:rPr>
+      </w:pPr>
+      <w:r>
+        <w:rPr>
+          <w:lang w:val="en-US"/>
+        </w:rPr>
+        <w:t xml:space="preserve">         inc &lt;= '0';</w:t>
+      </w:r>
+    </w:p>
+    <w:p>
+      <w:pPr>
+        <w:rPr>
+          <w:lang w:val="en-US"/>
+        </w:rPr>
+      </w:pPr>
+      <w:r>
+        <w:rPr>
+          <w:lang w:val="en-US"/>
+        </w:rPr>
+        <w:t xml:space="preserve">      elsif state = st3_increment then</w:t>
+      </w:r>
+    </w:p>
+    <w:p>
+      <w:pPr>
+        <w:rPr>
+          <w:lang w:val="en-US"/>
+        </w:rPr>
+      </w:pPr>
+      <w:r>
+        <w:rPr>
+          <w:lang w:val="en-US"/>
+        </w:rPr>
+        <w:t xml:space="preserve">         web &lt;= '0';</w:t>
+      </w:r>
+    </w:p>
+    <w:p>
+      <w:pPr>
+        <w:rPr>
+          <w:lang w:val="en-US"/>
+        </w:rPr>
+      </w:pPr>
+      <w:r>
+        <w:rPr>
+          <w:lang w:val="en-US"/>
+        </w:rPr>
+        <w:t xml:space="preserve">         inc &lt;= '1';</w:t>
+      </w:r>
+    </w:p>
+    <w:p>
+      <w:pPr>
+        <w:rPr>
+          <w:lang w:val="en-US"/>
+        </w:rPr>
+      </w:pPr>
+      <w:r>
+        <w:rPr>
+          <w:lang w:val="en-US"/>
+        </w:rPr>
+        <w:t xml:space="preserve">      elsif state = st4_store then</w:t>
+      </w:r>
+    </w:p>
+    <w:p>
+      <w:pPr>
+        <w:rPr>
+          <w:lang w:val="en-US"/>
+        </w:rPr>
+      </w:pPr>
+      <w:r>
+        <w:rPr>
+          <w:lang w:val="en-US"/>
+        </w:rPr>
+        <w:t xml:space="preserve">         web &lt;= '1';</w:t>
+      </w:r>
+    </w:p>
+    <w:p>
+      <w:pPr>
+        <w:rPr>
+          <w:lang w:val="en-US"/>
+        </w:rPr>
+      </w:pPr>
+      <w:r>
+        <w:rPr>
+          <w:lang w:val="en-US"/>
+        </w:rPr>
+        <w:t xml:space="preserve">         inc &lt;= '0';</w:t>
+      </w:r>
+    </w:p>
+    <w:p>
+      <w:pPr>
+        <w:rPr>
+          <w:lang w:val="en-US"/>
+        </w:rPr>
+      </w:pPr>
+      <w:r>
+        <w:rPr>
+          <w:lang w:val="en-US"/>
+        </w:rPr>
+        <w:t xml:space="preserve">      else </w:t>
+      </w:r>
+    </w:p>
+    <w:p>
+      <w:pPr>
+        <w:rPr>
+          <w:lang w:val="en-US"/>
+        </w:rPr>
+      </w:pPr>
+      <w:r>
+        <w:rPr>
+          <w:lang w:val="en-US"/>
+        </w:rPr>
+        <w:t xml:space="preserve">         web &lt;= '0';</w:t>
+      </w:r>
+    </w:p>
+    <w:p>
+      <w:pPr>
+        <w:rPr>
+          <w:lang w:val="en-US"/>
+        </w:rPr>
+      </w:pPr>
+      <w:r>
+        <w:rPr>
+          <w:lang w:val="en-US"/>
+        </w:rPr>
+        <w:t xml:space="preserve">         inc &lt;= '0';</w:t>
+      </w:r>
+    </w:p>
+    <w:p>
+      <w:pPr>
+        <w:rPr>
+          <w:lang w:val="en-US"/>
+        </w:rPr>
+      </w:pPr>
+      <w:r>
+        <w:rPr>
+          <w:lang w:val="en-US"/>
+        </w:rPr>
+        <w:t xml:space="preserve">      end if;</w:t>
+      </w:r>
+    </w:p>
+    <w:p>
+      <w:pPr>
+        <w:rPr>
+          <w:lang w:val="en-US"/>
+        </w:rPr>
+      </w:pPr>
+      <w:r>
+        <w:rPr>
+          <w:lang w:val="en-US"/>
+        </w:rPr>
+        <w:t xml:space="preserve">      end process;</w:t>
+      </w:r>
+    </w:p>
+    <w:p>
+      <w:pPr>
+        <w:rPr>
+          <w:lang w:val="en-US"/>
+        </w:rPr>
+      </w:pPr>
+      <w:r>
+        <w:rPr>
+          <w:lang w:val="en-US"/>
+        </w:rPr>
+        <w:t xml:space="preserve">    </w:t>
+      </w:r>
+    </w:p>
+    <w:p>
+      <w:pPr>
+        <w:rPr>
+          <w:lang w:val="en-US"/>
+        </w:rPr>
+      </w:pPr>
+      <w:r>
+        <w:rPr>
+          <w:lang w:val="en-US"/>
+        </w:rPr>
+        <w:t xml:space="preserve">   NEXT_STATE_DECODE: process (state, peak_amp_rdy)</w:t>
+      </w:r>
+    </w:p>
+    <w:p>
+      <w:pPr>
+        <w:rPr>
+          <w:lang w:val="en-US"/>
+        </w:rPr>
+      </w:pPr>
+      <w:r>
+        <w:rPr>
+          <w:lang w:val="en-US"/>
+        </w:rPr>
+        <w:t xml:space="preserve">      begin</w:t>
+      </w:r>
+    </w:p>
+    <w:p>
+      <w:pPr>
+        <w:rPr>
+          <w:lang w:val="en-US"/>
+        </w:rPr>
+      </w:pPr>
+      <w:r>
+        <w:rPr>
+          <w:lang w:val="en-US"/>
+        </w:rPr>
+        <w:t xml:space="preserve">      --declare default state for next_state to avoid latches</w:t>
+      </w:r>
+    </w:p>
+    <w:p>
+      <w:pPr>
+        <w:rPr>
+          <w:lang w:val="en-US"/>
+        </w:rPr>
+      </w:pPr>
+      <w:r>
+        <w:rPr>
+          <w:lang w:val="en-US"/>
+        </w:rPr>
+        <w:t xml:space="preserve">      next_state &lt;= state;  --default is to stay in current state</w:t>
+      </w:r>
+    </w:p>
+    <w:p>
+      <w:pPr>
+        <w:rPr>
+          <w:lang w:val="en-US"/>
+        </w:rPr>
+      </w:pPr>
+      <w:r>
+        <w:rPr>
+          <w:lang w:val="en-US"/>
+        </w:rPr>
+        <w:t xml:space="preserve">      --insert statements to decode next_state</w:t>
+      </w:r>
+    </w:p>
+    <w:p>
+      <w:pPr>
+        <w:rPr>
+          <w:lang w:val="en-US"/>
+        </w:rPr>
+      </w:pPr>
+      <w:r>
+        <w:rPr>
+          <w:lang w:val="en-US"/>
+        </w:rPr>
+        <w:t xml:space="preserve">      --below is a simple example</w:t>
+      </w:r>
+    </w:p>
+    <w:p>
+      <w:pPr>
+        <w:rPr>
+          <w:lang w:val="en-US"/>
+        </w:rPr>
+      </w:pPr>
+      <w:r>
+        <w:rPr>
+          <w:lang w:val="en-US"/>
+        </w:rPr>
+        <w:t xml:space="preserve">      case (state) is</w:t>
+      </w:r>
+    </w:p>
+    <w:p>
+      <w:pPr>
+        <w:rPr>
+          <w:lang w:val="en-US"/>
+        </w:rPr>
+      </w:pPr>
+      <w:r>
+        <w:rPr>
+          <w:lang w:val="en-US"/>
+        </w:rPr>
+        <w:t xml:space="preserve">         when st1_idle =&gt;</w:t>
+      </w:r>
+    </w:p>
+    <w:p>
+      <w:pPr>
+        <w:rPr>
+          <w:lang w:val="en-US"/>
+        </w:rPr>
+      </w:pPr>
+      <w:r>
+        <w:rPr>
+          <w:lang w:val="en-US"/>
+        </w:rPr>
+        <w:t xml:space="preserve">            if peak_amp_rdy = '1' then</w:t>
+      </w:r>
+    </w:p>
+    <w:p>
+      <w:pPr>
+        <w:rPr>
+          <w:lang w:val="en-US"/>
+        </w:rPr>
+      </w:pPr>
+      <w:r>
+        <w:rPr>
+          <w:lang w:val="en-US"/>
+        </w:rPr>
+        <w:t xml:space="preserve">               next_state &lt;= st2_read;</w:t>
+      </w:r>
+    </w:p>
+    <w:p>
+      <w:pPr>
+        <w:rPr>
+          <w:lang w:val="en-US"/>
+        </w:rPr>
+      </w:pPr>
+      <w:r>
+        <w:rPr>
+          <w:lang w:val="en-US"/>
+        </w:rPr>
+        <w:t xml:space="preserve">            else </w:t>
+      </w:r>
+    </w:p>
+    <w:p>
+      <w:pPr>
+        <w:rPr>
+          <w:lang w:val="en-US"/>
+        </w:rPr>
+      </w:pPr>
+      <w:r>
+        <w:rPr>
+          <w:lang w:val="en-US"/>
+        </w:rPr>
+        <w:lastRenderedPageBreak/>
+        <w:t xml:space="preserve">               next_state &lt;= st1_idle;</w:t>
+      </w:r>
+    </w:p>
+    <w:p>
+      <w:pPr>
+        <w:rPr>
+          <w:lang w:val="en-US"/>
+        </w:rPr>
+      </w:pPr>
+      <w:r>
+        <w:rPr>
+          <w:lang w:val="en-US"/>
+        </w:rPr>
+        <w:t xml:space="preserve">            end if;</w:t>
+      </w:r>
+    </w:p>
+    <w:p>
+      <w:pPr>
+        <w:rPr>
+          <w:lang w:val="en-US"/>
+        </w:rPr>
+      </w:pPr>
+      <w:r>
+        <w:rPr>
+          <w:lang w:val="en-US"/>
+        </w:rPr>
+        <w:t xml:space="preserve">         when st2_read =&gt;</w:t>
+      </w:r>
+    </w:p>
+    <w:p>
+      <w:pPr>
+        <w:rPr>
+          <w:lang w:val="en-US"/>
+        </w:rPr>
+      </w:pPr>
+      <w:r>
+        <w:rPr>
+          <w:lang w:val="en-US"/>
+        </w:rPr>
+        <w:t xml:space="preserve">            next_state &lt;= st3_increment;</w:t>
+      </w:r>
+    </w:p>
+    <w:p>
+      <w:pPr>
+        <w:rPr>
+          <w:lang w:val="en-US"/>
+        </w:rPr>
+      </w:pPr>
+      <w:r>
+        <w:rPr>
+          <w:lang w:val="en-US"/>
+        </w:rPr>
+        <w:t xml:space="preserve">         when st3_increment =&gt;</w:t>
+      </w:r>
+    </w:p>
+    <w:p>
+      <w:pPr>
+        <w:rPr>
+          <w:lang w:val="en-US"/>
+        </w:rPr>
+      </w:pPr>
+      <w:r>
+        <w:rPr>
+          <w:lang w:val="en-US"/>
+        </w:rPr>
+        <w:t xml:space="preserve">            next_state &lt;= st4_store;</w:t>
+      </w:r>
+    </w:p>
+    <w:p>
+      <w:pPr>
+        <w:rPr>
+          <w:lang w:val="en-US"/>
+        </w:rPr>
+      </w:pPr>
+      <w:r>
+        <w:rPr>
+          <w:lang w:val="en-US"/>
+        </w:rPr>
+        <w:t xml:space="preserve">         when st4_store =&gt;</w:t>
+      </w:r>
+    </w:p>
+    <w:p>
+      <w:pPr>
+        <w:rPr>
+          <w:lang w:val="en-US"/>
+        </w:rPr>
+      </w:pPr>
+      <w:r>
+        <w:rPr>
+          <w:lang w:val="en-US"/>
+        </w:rPr>
+        <w:t xml:space="preserve">            next_state &lt;= st1_idle;</w:t>
+      </w:r>
+    </w:p>
+    <w:p>
+      <w:pPr>
+        <w:rPr>
+          <w:lang w:val="en-US"/>
+        </w:rPr>
+      </w:pPr>
+      <w:r>
+        <w:rPr>
+          <w:lang w:val="en-US"/>
+        </w:rPr>
+        <w:t xml:space="preserve">         when others =&gt;</w:t>
+      </w:r>
+    </w:p>
+    <w:p>
+      <w:pPr>
+        <w:rPr>
+          <w:lang w:val="en-US"/>
+        </w:rPr>
+      </w:pPr>
+      <w:r>
+        <w:rPr>
+          <w:lang w:val="en-US"/>
+        </w:rPr>
+        <w:t xml:space="preserve">            next_state &lt;= st1_idle;</w:t>
+      </w:r>
+    </w:p>
+    <w:p>
+      <w:pPr>
+        <w:rPr>
+          <w:lang w:val="en-US"/>
+        </w:rPr>
+      </w:pPr>
+      <w:r>
+        <w:rPr>
+          <w:lang w:val="en-US"/>
+        </w:rPr>
+        <w:t xml:space="preserve">      end case;      </w:t>
+      </w:r>
+    </w:p>
+    <w:p>
+      <w:pPr>
+        <w:rPr>
+          <w:lang w:val="en-US"/>
+        </w:rPr>
+      </w:pPr>
+      <w:r>
+        <w:rPr>
+          <w:lang w:val="en-US"/>
+        </w:rPr>
+        <w:t xml:space="preserve">      end process;</w:t>
+      </w:r>
+    </w:p>
+    <w:p>
+      <w:pPr>
+        <w:rPr>
+          <w:lang w:val="en-US"/>
+        </w:rPr>
+      </w:pPr>
+    </w:p>
+    <w:p>
+      <w:pPr>
+        <w:rPr>
+          <w:lang w:val="en-US"/>
+        </w:rPr>
+      </w:pPr>
+      <w:r>
+        <w:rPr>
+          <w:lang w:val="en-US"/>
+        </w:rPr>
+        <w:t xml:space="preserve">    --</w:t>
+      </w:r>
+    </w:p>
+    <w:p>
+      <w:pPr>
+        <w:rPr>
+          <w:lang w:val="en-US"/>
+        </w:rPr>
+      </w:pPr>
+      <w:r>
+        <w:rPr>
+          <w:lang w:val="en-US"/>
+        </w:rPr>
+        <w:t xml:space="preserve">    --increment and latch</w:t>
+      </w:r>
+    </w:p>
+    <w:p>
+      <w:pPr>
+        <w:rPr>
+          <w:lang w:val="en-US"/>
+        </w:rPr>
+      </w:pPr>
+      <w:r>
+        <w:rPr>
+          <w:lang w:val="en-US"/>
+        </w:rPr>
+        <w:t xml:space="preserve">    --</w:t>
+      </w:r>
+    </w:p>
+    <w:p>
+      <w:pPr>
+        <w:rPr>
+          <w:lang w:val="en-US"/>
+        </w:rPr>
+      </w:pPr>
+      <w:r>
+        <w:rPr>
+          <w:lang w:val="en-US"/>
+        </w:rPr>
+        <w:t xml:space="preserve">   regadder: process(inc,uData)</w:t>
+      </w:r>
+    </w:p>
+    <w:p>
+      <w:pPr>
+        <w:rPr>
+          <w:lang w:val="en-US"/>
+        </w:rPr>
+      </w:pPr>
+      <w:r>
+        <w:rPr>
+          <w:lang w:val="en-US"/>
+        </w:rPr>
+        <w:t xml:space="preserve">      begin</w:t>
+      </w:r>
+    </w:p>
+    <w:p>
+      <w:pPr>
+        <w:rPr>
+          <w:lang w:val="en-US"/>
+        </w:rPr>
+      </w:pPr>
+      <w:r>
+        <w:rPr>
+          <w:lang w:val="en-US"/>
+        </w:rPr>
+        <w:t xml:space="preserve">         if inc = '1' then </w:t>
+      </w:r>
+    </w:p>
+    <w:p>
+      <w:pPr>
+        <w:rPr>
+          <w:lang w:val="en-US"/>
+        </w:rPr>
+      </w:pPr>
+      <w:r>
+        <w:rPr>
+          <w:lang w:val="en-US"/>
+        </w:rPr>
+        <w:t xml:space="preserve">            uSum &lt;= uData + 1;</w:t>
+      </w:r>
+    </w:p>
+    <w:p>
+      <w:pPr>
+        <w:rPr>
+          <w:lang w:val="en-US"/>
+        </w:rPr>
+      </w:pPr>
+      <w:r>
+        <w:rPr>
+          <w:lang w:val="en-US"/>
+        </w:rPr>
+        <w:t xml:space="preserve">         end if;</w:t>
+      </w:r>
+    </w:p>
+    <w:p>
+      <w:pPr>
+        <w:rPr>
+          <w:lang w:val="en-US"/>
+        </w:rPr>
+      </w:pPr>
+      <w:r>
+        <w:rPr>
+          <w:lang w:val="en-US"/>
+        </w:rPr>
+        <w:t xml:space="preserve">      end process;</w:t>
+      </w:r>
+    </w:p>
+    <w:p>
+      <w:pPr>
+        <w:rPr>
+          <w:lang w:val="en-US"/>
+        </w:rPr>
+      </w:pPr>
+    </w:p>
+    <w:p>
+      <w:pPr>
+        <w:rPr>
+          <w:lang w:val="en-US"/>
+        </w:rPr>
+      </w:pPr>
+      <w:r>
+        <w:rPr>
+          <w:lang w:val="en-US"/>
+        </w:rPr>
+        <w:t xml:space="preserve">   Sum &lt;= std_logic_vector(uSum);</w:t>
+      </w:r>
+    </w:p>
+    <w:p>
+      <w:pPr>
+        <w:rPr>
+          <w:lang w:val="en-US"/>
+        </w:rPr>
+      </w:pPr>
+      <w:r>
+        <w:rPr>
+          <w:lang w:val="en-US"/>
+        </w:rPr>
+        <w:t xml:space="preserve">   uData &lt;= unsigned(Data);</w:t>
+      </w:r>
+    </w:p>
+    <w:p>
+      <w:pPr>
+        <w:rPr>
+          <w:lang w:val="en-US"/>
+        </w:rPr>
+      </w:pPr>
+    </w:p>
+    <w:p>
+      <w:pPr>
+        <w:rPr>
+          <w:lang w:val="en-US"/>
+        </w:rPr>
+      </w:pPr>
+      <w:r>
+        <w:rPr>
+          <w:lang w:val="en-US"/>
+        </w:rPr>
+        <w:t>end Behavioral;</w:t>
       </w:r>
     </w:p>
     <w:sectPr>

</xml_diff>